<commit_message>
chuan pi cho swe
</commit_message>
<xml_diff>
--- a/JavaWebHL/ASM/ShoesStore.docx
+++ b/JavaWebHL/ASM/ShoesStore.docx
@@ -230,53 +230,15 @@
           <w:sz w:val="26"/>
           <w:szCs w:val="26"/>
         </w:rPr>
-        <w:t xml:space="preserve">Lê </w:t>
-      </w:r>
-      <w:proofErr w:type="spellStart"/>
-      <w:r>
-        <w:rPr>
-          <w:rFonts w:ascii="Times New Roman" w:hAnsi="Times New Roman" w:cs="Times New Roman"/>
-          <w:sz w:val="26"/>
-          <w:szCs w:val="26"/>
-        </w:rPr>
-        <w:t>Đức</w:t>
-      </w:r>
-      <w:proofErr w:type="spellEnd"/>
-      <w:r>
-        <w:rPr>
-          <w:rFonts w:ascii="Times New Roman" w:hAnsi="Times New Roman" w:cs="Times New Roman"/>
-          <w:sz w:val="26"/>
-          <w:szCs w:val="26"/>
-        </w:rPr>
-        <w:t xml:space="preserve"> </w:t>
-      </w:r>
-      <w:proofErr w:type="spellStart"/>
-      <w:proofErr w:type="gramStart"/>
-      <w:r>
-        <w:rPr>
-          <w:rFonts w:ascii="Times New Roman" w:hAnsi="Times New Roman" w:cs="Times New Roman"/>
-          <w:sz w:val="26"/>
-          <w:szCs w:val="26"/>
-        </w:rPr>
-        <w:t>Hòa</w:t>
-      </w:r>
-      <w:proofErr w:type="spellEnd"/>
-      <w:r>
-        <w:rPr>
-          <w:rFonts w:ascii="Times New Roman" w:hAnsi="Times New Roman" w:cs="Times New Roman"/>
-          <w:sz w:val="26"/>
-          <w:szCs w:val="26"/>
-        </w:rPr>
-        <w:t>(</w:t>
-      </w:r>
-      <w:proofErr w:type="gramEnd"/>
-      <w:r>
-        <w:rPr>
-          <w:rFonts w:ascii="Times New Roman" w:hAnsi="Times New Roman" w:cs="Times New Roman"/>
-          <w:sz w:val="26"/>
-          <w:szCs w:val="26"/>
-        </w:rPr>
-        <w:t xml:space="preserve">Leader): </w:t>
+        <w:t>Lê Đức Hòa</w:t>
+      </w:r>
+      <w:r>
+        <w:rPr>
+          <w:rFonts w:ascii="Times New Roman" w:hAnsi="Times New Roman" w:cs="Times New Roman"/>
+          <w:sz w:val="26"/>
+          <w:szCs w:val="26"/>
+        </w:rPr>
+        <w:t xml:space="preserve">(Leader): </w:t>
       </w:r>
       <w:r>
         <w:rPr>
@@ -297,70 +259,14 @@
           <w:szCs w:val="26"/>
         </w:rPr>
       </w:pPr>
-      <w:proofErr w:type="spellStart"/>
-      <w:r>
-        <w:rPr>
-          <w:rFonts w:ascii="Times New Roman" w:hAnsi="Times New Roman" w:cs="Times New Roman"/>
-          <w:sz w:val="26"/>
-          <w:szCs w:val="26"/>
-        </w:rPr>
-        <w:t>Nguyễn</w:t>
-      </w:r>
-      <w:proofErr w:type="spellEnd"/>
-      <w:r>
-        <w:rPr>
-          <w:rFonts w:ascii="Times New Roman" w:hAnsi="Times New Roman" w:cs="Times New Roman"/>
-          <w:sz w:val="26"/>
-          <w:szCs w:val="26"/>
-        </w:rPr>
-        <w:t xml:space="preserve"> </w:t>
-      </w:r>
-      <w:proofErr w:type="spellStart"/>
-      <w:r>
-        <w:rPr>
-          <w:rFonts w:ascii="Times New Roman" w:hAnsi="Times New Roman" w:cs="Times New Roman"/>
-          <w:sz w:val="26"/>
-          <w:szCs w:val="26"/>
-        </w:rPr>
-        <w:t>Thị</w:t>
-      </w:r>
-      <w:proofErr w:type="spellEnd"/>
-      <w:r>
-        <w:rPr>
-          <w:rFonts w:ascii="Times New Roman" w:hAnsi="Times New Roman" w:cs="Times New Roman"/>
-          <w:sz w:val="26"/>
-          <w:szCs w:val="26"/>
-        </w:rPr>
-        <w:t xml:space="preserve"> </w:t>
-      </w:r>
-      <w:proofErr w:type="spellStart"/>
-      <w:r>
-        <w:rPr>
-          <w:rFonts w:ascii="Times New Roman" w:hAnsi="Times New Roman" w:cs="Times New Roman"/>
-          <w:sz w:val="26"/>
-          <w:szCs w:val="26"/>
-        </w:rPr>
-        <w:t>Diễm</w:t>
-      </w:r>
-      <w:proofErr w:type="spellEnd"/>
-      <w:r>
-        <w:rPr>
-          <w:rFonts w:ascii="Times New Roman" w:hAnsi="Times New Roman" w:cs="Times New Roman"/>
-          <w:sz w:val="26"/>
-          <w:szCs w:val="26"/>
-        </w:rPr>
-        <w:t xml:space="preserve"> </w:t>
-      </w:r>
-      <w:proofErr w:type="spellStart"/>
-      <w:r>
-        <w:rPr>
-          <w:rFonts w:ascii="Times New Roman" w:hAnsi="Times New Roman" w:cs="Times New Roman"/>
-          <w:sz w:val="26"/>
-          <w:szCs w:val="26"/>
-        </w:rPr>
-        <w:t>Hương</w:t>
-      </w:r>
-      <w:proofErr w:type="spellEnd"/>
+      <w:r>
+        <w:rPr>
+          <w:rFonts w:ascii="Times New Roman" w:hAnsi="Times New Roman" w:cs="Times New Roman"/>
+          <w:sz w:val="26"/>
+          <w:szCs w:val="26"/>
+        </w:rPr>
+        <w:t>Nguyễn Thị Diễm Hương</w:t>
+      </w:r>
       <w:r>
         <w:rPr>
           <w:rFonts w:ascii="Times New Roman" w:hAnsi="Times New Roman" w:cs="Times New Roman"/>
@@ -388,41 +294,21 @@
           <w:szCs w:val="26"/>
         </w:rPr>
       </w:pPr>
-      <w:proofErr w:type="spellStart"/>
-      <w:r>
-        <w:rPr>
-          <w:rFonts w:ascii="Times New Roman" w:hAnsi="Times New Roman" w:cs="Times New Roman"/>
-          <w:sz w:val="26"/>
-          <w:szCs w:val="26"/>
-        </w:rPr>
-        <w:t>Võ</w:t>
-      </w:r>
-      <w:proofErr w:type="spellEnd"/>
-      <w:r>
-        <w:rPr>
-          <w:rFonts w:ascii="Times New Roman" w:hAnsi="Times New Roman" w:cs="Times New Roman"/>
-          <w:sz w:val="26"/>
-          <w:szCs w:val="26"/>
-        </w:rPr>
-        <w:t xml:space="preserve"> Anh </w:t>
-      </w:r>
-      <w:proofErr w:type="spellStart"/>
-      <w:r>
-        <w:rPr>
-          <w:rFonts w:ascii="Times New Roman" w:hAnsi="Times New Roman" w:cs="Times New Roman"/>
-          <w:sz w:val="26"/>
-          <w:szCs w:val="26"/>
-        </w:rPr>
-        <w:t>Nhiều</w:t>
-      </w:r>
-      <w:proofErr w:type="spellEnd"/>
-      <w:r>
-        <w:rPr>
-          <w:rFonts w:ascii="Times New Roman" w:hAnsi="Times New Roman" w:cs="Times New Roman"/>
-          <w:sz w:val="26"/>
-          <w:szCs w:val="26"/>
-        </w:rPr>
-        <w:t xml:space="preserve">: </w:t>
+      <w:r>
+        <w:rPr>
+          <w:rFonts w:ascii="Times New Roman" w:hAnsi="Times New Roman" w:cs="Times New Roman"/>
+          <w:sz w:val="26"/>
+          <w:szCs w:val="26"/>
+        </w:rPr>
+        <w:t xml:space="preserve">Võ Anh Nhiều: </w:t>
+      </w:r>
+      <w:r>
+        <w:rPr>
+          <w:rFonts w:ascii="Times New Roman" w:hAnsi="Times New Roman" w:cs="Times New Roman"/>
+          <w:sz w:val="26"/>
+          <w:szCs w:val="26"/>
+        </w:rPr>
+        <w:t>CE14037</w:t>
       </w:r>
     </w:p>
     <w:p>
@@ -435,85 +321,21 @@
           <w:szCs w:val="26"/>
         </w:rPr>
       </w:pPr>
-      <w:proofErr w:type="spellStart"/>
-      <w:r>
-        <w:rPr>
-          <w:rFonts w:ascii="Times New Roman" w:hAnsi="Times New Roman" w:cs="Times New Roman"/>
-          <w:sz w:val="26"/>
-          <w:szCs w:val="26"/>
-        </w:rPr>
-        <w:t>Nguyễn</w:t>
-      </w:r>
-      <w:proofErr w:type="spellEnd"/>
-      <w:r>
-        <w:rPr>
-          <w:rFonts w:ascii="Times New Roman" w:hAnsi="Times New Roman" w:cs="Times New Roman"/>
-          <w:sz w:val="26"/>
-          <w:szCs w:val="26"/>
-        </w:rPr>
-        <w:t xml:space="preserve"> </w:t>
-      </w:r>
-      <w:proofErr w:type="spellStart"/>
-      <w:r>
-        <w:rPr>
-          <w:rFonts w:ascii="Times New Roman" w:hAnsi="Times New Roman" w:cs="Times New Roman"/>
-          <w:sz w:val="26"/>
-          <w:szCs w:val="26"/>
-        </w:rPr>
-        <w:t>Tân</w:t>
-      </w:r>
-      <w:proofErr w:type="spellEnd"/>
-      <w:r>
-        <w:rPr>
-          <w:rFonts w:ascii="Times New Roman" w:hAnsi="Times New Roman" w:cs="Times New Roman"/>
-          <w:sz w:val="26"/>
-          <w:szCs w:val="26"/>
-        </w:rPr>
-        <w:t xml:space="preserve"> </w:t>
-      </w:r>
-      <w:proofErr w:type="spellStart"/>
-      <w:r>
-        <w:rPr>
-          <w:rFonts w:ascii="Times New Roman" w:hAnsi="Times New Roman" w:cs="Times New Roman"/>
-          <w:sz w:val="26"/>
-          <w:szCs w:val="26"/>
-        </w:rPr>
-        <w:t>Đại</w:t>
-      </w:r>
-      <w:proofErr w:type="spellEnd"/>
-      <w:r>
-        <w:rPr>
-          <w:rFonts w:ascii="Times New Roman" w:hAnsi="Times New Roman" w:cs="Times New Roman"/>
-          <w:sz w:val="26"/>
-          <w:szCs w:val="26"/>
-        </w:rPr>
-        <w:t xml:space="preserve"> </w:t>
-      </w:r>
-      <w:proofErr w:type="spellStart"/>
-      <w:r>
-        <w:rPr>
-          <w:rFonts w:ascii="Times New Roman" w:hAnsi="Times New Roman" w:cs="Times New Roman"/>
-          <w:sz w:val="26"/>
-          <w:szCs w:val="26"/>
-        </w:rPr>
-        <w:t>Phá</w:t>
-      </w:r>
-      <w:r>
-        <w:rPr>
-          <w:rFonts w:ascii="Times New Roman" w:hAnsi="Times New Roman" w:cs="Times New Roman"/>
-          <w:sz w:val="26"/>
-          <w:szCs w:val="26"/>
-        </w:rPr>
-        <w:t>t</w:t>
-      </w:r>
-      <w:proofErr w:type="spellEnd"/>
-      <w:r>
-        <w:rPr>
-          <w:rFonts w:ascii="Times New Roman" w:hAnsi="Times New Roman" w:cs="Times New Roman"/>
-          <w:sz w:val="26"/>
-          <w:szCs w:val="26"/>
-        </w:rPr>
-        <w:t xml:space="preserve">: </w:t>
+      <w:r>
+        <w:rPr>
+          <w:rFonts w:ascii="Times New Roman" w:hAnsi="Times New Roman" w:cs="Times New Roman"/>
+          <w:sz w:val="26"/>
+          <w:szCs w:val="26"/>
+        </w:rPr>
+        <w:t>Nguyễn Tân Đại Phá</w:t>
+      </w:r>
+      <w:r>
+        <w:rPr>
+          <w:rFonts w:ascii="Times New Roman" w:hAnsi="Times New Roman" w:cs="Times New Roman"/>
+          <w:sz w:val="26"/>
+          <w:szCs w:val="26"/>
+        </w:rPr>
+        <w:t xml:space="preserve">t: </w:t>
       </w:r>
       <w:r>
         <w:rPr>
@@ -1130,18 +952,381 @@
           <w:sz w:val="26"/>
           <w:szCs w:val="26"/>
         </w:rPr>
+        <w:t>…………………..</w:t>
+      </w:r>
+      <w:r>
+        <w:rPr>
+          <w:rFonts w:ascii="Times New Roman" w:hAnsi="Times New Roman" w:cs="Times New Roman"/>
+          <w:sz w:val="26"/>
+          <w:szCs w:val="26"/>
+        </w:rPr>
+        <w:t>…</w:t>
+      </w:r>
+      <w:r>
+        <w:rPr>
+          <w:rFonts w:ascii="Times New Roman" w:hAnsi="Times New Roman" w:cs="Times New Roman"/>
+          <w:sz w:val="26"/>
+          <w:szCs w:val="26"/>
+        </w:rPr>
+        <w:t>.14</w:t>
+      </w:r>
+    </w:p>
+    <w:p>
+      <w:pPr>
+        <w:jc w:val="right"/>
+        <w:rPr>
+          <w:rFonts w:ascii="Times New Roman" w:hAnsi="Times New Roman" w:cs="Times New Roman"/>
+          <w:sz w:val="26"/>
+          <w:szCs w:val="26"/>
+        </w:rPr>
+      </w:pPr>
+      <w:r>
+        <w:rPr>
+          <w:rFonts w:ascii="Times New Roman" w:hAnsi="Times New Roman" w:cs="Times New Roman"/>
+          <w:sz w:val="26"/>
+          <w:szCs w:val="26"/>
+        </w:rPr>
+        <w:t>1. Client – Server architecture…………………………………</w:t>
+      </w:r>
+      <w:r>
+        <w:rPr>
+          <w:rFonts w:ascii="Times New Roman" w:hAnsi="Times New Roman" w:cs="Times New Roman"/>
+          <w:sz w:val="26"/>
+          <w:szCs w:val="26"/>
+        </w:rPr>
+        <w:t>………………….</w:t>
+      </w:r>
+      <w:r>
+        <w:rPr>
+          <w:rFonts w:ascii="Times New Roman" w:hAnsi="Times New Roman" w:cs="Times New Roman"/>
+          <w:sz w:val="26"/>
+          <w:szCs w:val="26"/>
+        </w:rPr>
+        <w:t>…....14</w:t>
+      </w:r>
+    </w:p>
+    <w:p>
+      <w:pPr>
+        <w:jc w:val="right"/>
+        <w:rPr>
+          <w:rFonts w:ascii="Times New Roman" w:hAnsi="Times New Roman" w:cs="Times New Roman"/>
+          <w:sz w:val="26"/>
+          <w:szCs w:val="26"/>
+        </w:rPr>
+      </w:pPr>
+      <w:r>
+        <w:rPr>
+          <w:rFonts w:ascii="Times New Roman" w:hAnsi="Times New Roman" w:cs="Times New Roman"/>
+          <w:sz w:val="26"/>
+          <w:szCs w:val="26"/>
+        </w:rPr>
+        <w:t>2</w:t>
+      </w:r>
+      <w:r>
+        <w:rPr>
+          <w:rFonts w:ascii="Times New Roman" w:hAnsi="Times New Roman" w:cs="Times New Roman"/>
+          <w:sz w:val="26"/>
+          <w:szCs w:val="26"/>
+        </w:rPr>
+        <w:t>. General Use</w:t>
+      </w:r>
+      <w:r>
+        <w:rPr>
+          <w:rFonts w:ascii="Times New Roman" w:hAnsi="Times New Roman" w:cs="Times New Roman"/>
+          <w:sz w:val="26"/>
+          <w:szCs w:val="26"/>
+        </w:rPr>
+        <w:t>-</w:t>
+      </w:r>
+      <w:r>
+        <w:rPr>
+          <w:rFonts w:ascii="Times New Roman" w:hAnsi="Times New Roman" w:cs="Times New Roman"/>
+          <w:sz w:val="26"/>
+          <w:szCs w:val="26"/>
+        </w:rPr>
+        <w:t>case chart of the system</w:t>
+      </w:r>
+      <w:r>
+        <w:rPr>
+          <w:rFonts w:ascii="Times New Roman" w:hAnsi="Times New Roman" w:cs="Times New Roman"/>
+          <w:sz w:val="26"/>
+          <w:szCs w:val="26"/>
+        </w:rPr>
+        <w:t>………………………</w:t>
+      </w:r>
+      <w:r>
+        <w:rPr>
+          <w:rFonts w:ascii="Times New Roman" w:hAnsi="Times New Roman" w:cs="Times New Roman"/>
+          <w:sz w:val="26"/>
+          <w:szCs w:val="26"/>
+        </w:rPr>
+        <w:t>…………………….</w:t>
+      </w:r>
+      <w:r>
+        <w:rPr>
+          <w:rFonts w:ascii="Times New Roman" w:hAnsi="Times New Roman" w:cs="Times New Roman"/>
+          <w:sz w:val="26"/>
+          <w:szCs w:val="26"/>
+        </w:rPr>
+        <w:t>…</w:t>
+      </w:r>
+      <w:r>
+        <w:rPr>
+          <w:rFonts w:ascii="Times New Roman" w:hAnsi="Times New Roman" w:cs="Times New Roman"/>
+          <w:sz w:val="26"/>
+          <w:szCs w:val="26"/>
+        </w:rPr>
+        <w:t>.16</w:t>
+      </w:r>
+    </w:p>
+    <w:p>
+      <w:pPr>
+        <w:jc w:val="right"/>
+        <w:rPr>
+          <w:rFonts w:ascii="Times New Roman" w:hAnsi="Times New Roman" w:cs="Times New Roman"/>
+          <w:sz w:val="26"/>
+          <w:szCs w:val="26"/>
+        </w:rPr>
+      </w:pPr>
+      <w:r>
+        <w:rPr>
+          <w:rFonts w:ascii="Times New Roman" w:hAnsi="Times New Roman" w:cs="Times New Roman"/>
+          <w:sz w:val="26"/>
+          <w:szCs w:val="26"/>
+        </w:rPr>
+        <w:t>3</w:t>
+      </w:r>
+      <w:r>
+        <w:rPr>
+          <w:rFonts w:ascii="Times New Roman" w:hAnsi="Times New Roman" w:cs="Times New Roman"/>
+          <w:sz w:val="26"/>
+          <w:szCs w:val="26"/>
+        </w:rPr>
+        <w:t xml:space="preserve">. </w:t>
+      </w:r>
+      <w:r>
+        <w:rPr>
+          <w:rFonts w:ascii="Times New Roman" w:hAnsi="Times New Roman" w:cs="Times New Roman"/>
+          <w:sz w:val="26"/>
+          <w:szCs w:val="26"/>
+        </w:rPr>
+        <w:t>Class</w:t>
+      </w:r>
+      <w:r>
+        <w:rPr>
+          <w:rFonts w:ascii="Times New Roman" w:hAnsi="Times New Roman" w:cs="Times New Roman"/>
+          <w:sz w:val="26"/>
+          <w:szCs w:val="26"/>
+        </w:rPr>
+        <w:t xml:space="preserve"> chart</w:t>
+      </w:r>
+      <w:r>
+        <w:rPr>
+          <w:rFonts w:ascii="Times New Roman" w:hAnsi="Times New Roman" w:cs="Times New Roman"/>
+          <w:sz w:val="26"/>
+          <w:szCs w:val="26"/>
+        </w:rPr>
+        <w:t>………………………………………………</w:t>
+      </w:r>
+      <w:r>
+        <w:rPr>
+          <w:rFonts w:ascii="Times New Roman" w:hAnsi="Times New Roman" w:cs="Times New Roman"/>
+          <w:sz w:val="26"/>
+          <w:szCs w:val="26"/>
+        </w:rPr>
+        <w:t>…………………..</w:t>
+      </w:r>
+      <w:r>
+        <w:rPr>
+          <w:rFonts w:ascii="Times New Roman" w:hAnsi="Times New Roman" w:cs="Times New Roman"/>
+          <w:sz w:val="26"/>
+          <w:szCs w:val="26"/>
+        </w:rPr>
+        <w:t>……</w:t>
+      </w:r>
+      <w:r>
+        <w:rPr>
+          <w:rFonts w:ascii="Times New Roman" w:hAnsi="Times New Roman" w:cs="Times New Roman"/>
+          <w:sz w:val="26"/>
+          <w:szCs w:val="26"/>
+        </w:rPr>
+        <w:t>…...1</w:t>
+      </w:r>
+      <w:r>
+        <w:rPr>
+          <w:rFonts w:ascii="Times New Roman" w:hAnsi="Times New Roman" w:cs="Times New Roman"/>
+          <w:sz w:val="26"/>
+          <w:szCs w:val="26"/>
+        </w:rPr>
+        <w:t>6</w:t>
+      </w:r>
+    </w:p>
+    <w:p>
+      <w:pPr>
+        <w:jc w:val="right"/>
+        <w:rPr>
+          <w:rFonts w:ascii="Times New Roman" w:hAnsi="Times New Roman" w:cs="Times New Roman"/>
+          <w:sz w:val="26"/>
+          <w:szCs w:val="26"/>
+        </w:rPr>
+      </w:pPr>
+      <w:r>
+        <w:rPr>
+          <w:rFonts w:ascii="Times New Roman" w:hAnsi="Times New Roman" w:cs="Times New Roman"/>
+          <w:b/>
+          <w:sz w:val="26"/>
+          <w:szCs w:val="26"/>
+        </w:rPr>
+        <w:t>PART V:</w:t>
+      </w:r>
+      <w:r>
+        <w:rPr>
+          <w:rFonts w:ascii="Times New Roman" w:hAnsi="Times New Roman" w:cs="Times New Roman"/>
+          <w:sz w:val="26"/>
+          <w:szCs w:val="26"/>
+        </w:rPr>
+        <w:t xml:space="preserve"> SYSTEM DESIGN</w:t>
+      </w:r>
+      <w:r>
+        <w:rPr>
+          <w:rFonts w:ascii="Times New Roman" w:hAnsi="Times New Roman" w:cs="Times New Roman"/>
+          <w:sz w:val="26"/>
+          <w:szCs w:val="26"/>
+        </w:rPr>
+        <w:t>…</w:t>
+      </w:r>
+      <w:r>
+        <w:rPr>
+          <w:rFonts w:ascii="Times New Roman" w:hAnsi="Times New Roman" w:cs="Times New Roman"/>
+          <w:sz w:val="26"/>
+          <w:szCs w:val="26"/>
+        </w:rPr>
+        <w:t>...</w:t>
+      </w:r>
+      <w:r>
+        <w:rPr>
+          <w:rFonts w:ascii="Times New Roman" w:hAnsi="Times New Roman" w:cs="Times New Roman"/>
+          <w:sz w:val="26"/>
+          <w:szCs w:val="26"/>
+        </w:rPr>
+        <w:t>……………………………</w:t>
+      </w:r>
+      <w:r>
+        <w:rPr>
+          <w:rFonts w:ascii="Times New Roman" w:hAnsi="Times New Roman" w:cs="Times New Roman"/>
+          <w:sz w:val="26"/>
+          <w:szCs w:val="26"/>
+        </w:rPr>
+        <w:t>………………………</w:t>
+      </w:r>
+      <w:r>
+        <w:rPr>
+          <w:rFonts w:ascii="Times New Roman" w:hAnsi="Times New Roman" w:cs="Times New Roman"/>
+          <w:sz w:val="26"/>
+          <w:szCs w:val="26"/>
+        </w:rPr>
+        <w:t>…</w:t>
+      </w:r>
+      <w:r>
+        <w:rPr>
+          <w:rFonts w:ascii="Times New Roman" w:hAnsi="Times New Roman" w:cs="Times New Roman"/>
+          <w:sz w:val="26"/>
+          <w:szCs w:val="26"/>
+        </w:rPr>
+        <w:t>17</w:t>
+      </w:r>
+    </w:p>
+    <w:p>
+      <w:pPr>
+        <w:jc w:val="right"/>
+        <w:rPr>
+          <w:rFonts w:ascii="Times New Roman" w:hAnsi="Times New Roman" w:cs="Times New Roman"/>
+          <w:sz w:val="26"/>
+          <w:szCs w:val="26"/>
+        </w:rPr>
+      </w:pPr>
+      <w:r>
+        <w:rPr>
+          <w:rFonts w:ascii="Times New Roman" w:hAnsi="Times New Roman" w:cs="Times New Roman"/>
+          <w:sz w:val="26"/>
+          <w:szCs w:val="26"/>
+        </w:rPr>
+        <w:t>1.</w:t>
+      </w:r>
+      <w:r>
+        <w:rPr>
+          <w:rFonts w:ascii="Times New Roman" w:hAnsi="Times New Roman" w:cs="Times New Roman"/>
+          <w:sz w:val="26"/>
+          <w:szCs w:val="26"/>
+        </w:rPr>
+        <w:t xml:space="preserve"> Interface design.……………………………………</w:t>
+      </w:r>
+      <w:r>
+        <w:rPr>
+          <w:rFonts w:ascii="Times New Roman" w:hAnsi="Times New Roman" w:cs="Times New Roman"/>
+          <w:sz w:val="26"/>
+          <w:szCs w:val="26"/>
+        </w:rPr>
+        <w:t xml:space="preserve"> ………………</w:t>
+      </w:r>
+      <w:r>
+        <w:rPr>
+          <w:rFonts w:ascii="Times New Roman" w:hAnsi="Times New Roman" w:cs="Times New Roman"/>
+          <w:sz w:val="26"/>
+          <w:szCs w:val="26"/>
+        </w:rPr>
+        <w:t>…</w:t>
+      </w:r>
+      <w:r>
+        <w:rPr>
+          <w:rFonts w:ascii="Times New Roman" w:hAnsi="Times New Roman" w:cs="Times New Roman"/>
+          <w:sz w:val="26"/>
+          <w:szCs w:val="26"/>
+        </w:rPr>
+        <w:t>…………….</w:t>
+      </w:r>
+      <w:r>
+        <w:rPr>
+          <w:rFonts w:ascii="Times New Roman" w:hAnsi="Times New Roman" w:cs="Times New Roman"/>
+          <w:sz w:val="26"/>
+          <w:szCs w:val="26"/>
+        </w:rPr>
+        <w:t>18</w:t>
+      </w:r>
+    </w:p>
+    <w:p>
+      <w:pPr>
+        <w:jc w:val="right"/>
+        <w:rPr>
+          <w:rFonts w:ascii="Times New Roman" w:hAnsi="Times New Roman" w:cs="Times New Roman"/>
+          <w:sz w:val="26"/>
+          <w:szCs w:val="26"/>
+        </w:rPr>
+      </w:pPr>
+      <w:r>
+        <w:rPr>
+          <w:rFonts w:ascii="Times New Roman" w:hAnsi="Times New Roman" w:cs="Times New Roman"/>
+          <w:sz w:val="26"/>
+          <w:szCs w:val="26"/>
+        </w:rPr>
+        <w:t>1.1. Home page</w:t>
+      </w:r>
+      <w:r>
+        <w:rPr>
+          <w:rFonts w:ascii="Times New Roman" w:hAnsi="Times New Roman" w:cs="Times New Roman"/>
+          <w:sz w:val="26"/>
+          <w:szCs w:val="26"/>
+        </w:rPr>
+        <w:t>………………………………………</w:t>
+      </w:r>
+      <w:r>
+        <w:rPr>
+          <w:rFonts w:ascii="Times New Roman" w:hAnsi="Times New Roman" w:cs="Times New Roman"/>
+          <w:sz w:val="26"/>
+          <w:szCs w:val="26"/>
+        </w:rPr>
         <w:t>………………</w:t>
       </w:r>
-      <w:proofErr w:type="gramStart"/>
-      <w:r>
-        <w:rPr>
-          <w:rFonts w:ascii="Times New Roman" w:hAnsi="Times New Roman" w:cs="Times New Roman"/>
-          <w:sz w:val="26"/>
-          <w:szCs w:val="26"/>
-        </w:rPr>
-        <w:t>…..</w:t>
-      </w:r>
-      <w:proofErr w:type="gramEnd"/>
       <w:r>
         <w:rPr>
           <w:rFonts w:ascii="Times New Roman" w:hAnsi="Times New Roman" w:cs="Times New Roman"/>
@@ -1156,401 +1341,8 @@
           <w:sz w:val="26"/>
           <w:szCs w:val="26"/>
         </w:rPr>
-        <w:t>.14</w:t>
-      </w:r>
-    </w:p>
-    <w:p>
-      <w:pPr>
-        <w:jc w:val="right"/>
-        <w:rPr>
-          <w:rFonts w:ascii="Times New Roman" w:hAnsi="Times New Roman" w:cs="Times New Roman"/>
-          <w:sz w:val="26"/>
-          <w:szCs w:val="26"/>
-        </w:rPr>
-      </w:pPr>
-      <w:r>
-        <w:rPr>
-          <w:rFonts w:ascii="Times New Roman" w:hAnsi="Times New Roman" w:cs="Times New Roman"/>
-          <w:sz w:val="26"/>
-          <w:szCs w:val="26"/>
-        </w:rPr>
-        <w:t>1. Client – Server architecture…………………………………</w:t>
-      </w:r>
-      <w:r>
-        <w:rPr>
-          <w:rFonts w:ascii="Times New Roman" w:hAnsi="Times New Roman" w:cs="Times New Roman"/>
-          <w:sz w:val="26"/>
-          <w:szCs w:val="26"/>
-        </w:rPr>
-        <w:t>………………….</w:t>
-      </w:r>
-      <w:r>
-        <w:rPr>
-          <w:rFonts w:ascii="Times New Roman" w:hAnsi="Times New Roman" w:cs="Times New Roman"/>
-          <w:sz w:val="26"/>
-          <w:szCs w:val="26"/>
-        </w:rPr>
-        <w:t>…....14</w:t>
-      </w:r>
-    </w:p>
-    <w:p>
-      <w:pPr>
-        <w:jc w:val="right"/>
-        <w:rPr>
-          <w:rFonts w:ascii="Times New Roman" w:hAnsi="Times New Roman" w:cs="Times New Roman"/>
-          <w:sz w:val="26"/>
-          <w:szCs w:val="26"/>
-        </w:rPr>
-      </w:pPr>
-      <w:r>
-        <w:rPr>
-          <w:rFonts w:ascii="Times New Roman" w:hAnsi="Times New Roman" w:cs="Times New Roman"/>
-          <w:sz w:val="26"/>
-          <w:szCs w:val="26"/>
-        </w:rPr>
-        <w:t>2</w:t>
-      </w:r>
-      <w:r>
-        <w:rPr>
-          <w:rFonts w:ascii="Times New Roman" w:hAnsi="Times New Roman" w:cs="Times New Roman"/>
-          <w:sz w:val="26"/>
-          <w:szCs w:val="26"/>
-        </w:rPr>
-        <w:t>. General Use</w:t>
-      </w:r>
-      <w:r>
-        <w:rPr>
-          <w:rFonts w:ascii="Times New Roman" w:hAnsi="Times New Roman" w:cs="Times New Roman"/>
-          <w:sz w:val="26"/>
-          <w:szCs w:val="26"/>
-        </w:rPr>
-        <w:t>-</w:t>
-      </w:r>
-      <w:r>
-        <w:rPr>
-          <w:rFonts w:ascii="Times New Roman" w:hAnsi="Times New Roman" w:cs="Times New Roman"/>
-          <w:sz w:val="26"/>
-          <w:szCs w:val="26"/>
-        </w:rPr>
-        <w:t>case chart of the system</w:t>
-      </w:r>
-      <w:r>
-        <w:rPr>
-          <w:rFonts w:ascii="Times New Roman" w:hAnsi="Times New Roman" w:cs="Times New Roman"/>
-          <w:sz w:val="26"/>
-          <w:szCs w:val="26"/>
-        </w:rPr>
-        <w:t>………………………</w:t>
-      </w:r>
-      <w:r>
-        <w:rPr>
-          <w:rFonts w:ascii="Times New Roman" w:hAnsi="Times New Roman" w:cs="Times New Roman"/>
-          <w:sz w:val="26"/>
-          <w:szCs w:val="26"/>
-        </w:rPr>
-        <w:t>…………………….</w:t>
-      </w:r>
-      <w:r>
-        <w:rPr>
-          <w:rFonts w:ascii="Times New Roman" w:hAnsi="Times New Roman" w:cs="Times New Roman"/>
-          <w:sz w:val="26"/>
-          <w:szCs w:val="26"/>
-        </w:rPr>
-        <w:t>…</w:t>
-      </w:r>
-      <w:r>
-        <w:rPr>
-          <w:rFonts w:ascii="Times New Roman" w:hAnsi="Times New Roman" w:cs="Times New Roman"/>
-          <w:sz w:val="26"/>
-          <w:szCs w:val="26"/>
-        </w:rPr>
-        <w:t>.16</w:t>
-      </w:r>
-    </w:p>
-    <w:p>
-      <w:pPr>
-        <w:jc w:val="right"/>
-        <w:rPr>
-          <w:rFonts w:ascii="Times New Roman" w:hAnsi="Times New Roman" w:cs="Times New Roman"/>
-          <w:sz w:val="26"/>
-          <w:szCs w:val="26"/>
-        </w:rPr>
-      </w:pPr>
-      <w:r>
-        <w:rPr>
-          <w:rFonts w:ascii="Times New Roman" w:hAnsi="Times New Roman" w:cs="Times New Roman"/>
-          <w:sz w:val="26"/>
-          <w:szCs w:val="26"/>
-        </w:rPr>
-        <w:t>3</w:t>
-      </w:r>
-      <w:r>
-        <w:rPr>
-          <w:rFonts w:ascii="Times New Roman" w:hAnsi="Times New Roman" w:cs="Times New Roman"/>
-          <w:sz w:val="26"/>
-          <w:szCs w:val="26"/>
-        </w:rPr>
-        <w:t xml:space="preserve">. </w:t>
-      </w:r>
-      <w:r>
-        <w:rPr>
-          <w:rFonts w:ascii="Times New Roman" w:hAnsi="Times New Roman" w:cs="Times New Roman"/>
-          <w:sz w:val="26"/>
-          <w:szCs w:val="26"/>
-        </w:rPr>
-        <w:t>Class</w:t>
-      </w:r>
-      <w:r>
-        <w:rPr>
-          <w:rFonts w:ascii="Times New Roman" w:hAnsi="Times New Roman" w:cs="Times New Roman"/>
-          <w:sz w:val="26"/>
-          <w:szCs w:val="26"/>
-        </w:rPr>
-        <w:t xml:space="preserve"> chart</w:t>
-      </w:r>
-      <w:r>
-        <w:rPr>
-          <w:rFonts w:ascii="Times New Roman" w:hAnsi="Times New Roman" w:cs="Times New Roman"/>
-          <w:sz w:val="26"/>
-          <w:szCs w:val="26"/>
-        </w:rPr>
-        <w:t>………………………………………………</w:t>
-      </w:r>
-      <w:r>
-        <w:rPr>
-          <w:rFonts w:ascii="Times New Roman" w:hAnsi="Times New Roman" w:cs="Times New Roman"/>
-          <w:sz w:val="26"/>
-          <w:szCs w:val="26"/>
-        </w:rPr>
-        <w:t>………………</w:t>
-      </w:r>
-      <w:proofErr w:type="gramStart"/>
-      <w:r>
-        <w:rPr>
-          <w:rFonts w:ascii="Times New Roman" w:hAnsi="Times New Roman" w:cs="Times New Roman"/>
-          <w:sz w:val="26"/>
-          <w:szCs w:val="26"/>
-        </w:rPr>
-        <w:t>…..</w:t>
-      </w:r>
-      <w:proofErr w:type="gramEnd"/>
-      <w:r>
-        <w:rPr>
-          <w:rFonts w:ascii="Times New Roman" w:hAnsi="Times New Roman" w:cs="Times New Roman"/>
-          <w:sz w:val="26"/>
-          <w:szCs w:val="26"/>
-        </w:rPr>
-        <w:t>……</w:t>
-      </w:r>
-      <w:r>
-        <w:rPr>
-          <w:rFonts w:ascii="Times New Roman" w:hAnsi="Times New Roman" w:cs="Times New Roman"/>
-          <w:sz w:val="26"/>
-          <w:szCs w:val="26"/>
-        </w:rPr>
-        <w:t>…...1</w:t>
-      </w:r>
-      <w:r>
-        <w:rPr>
-          <w:rFonts w:ascii="Times New Roman" w:hAnsi="Times New Roman" w:cs="Times New Roman"/>
-          <w:sz w:val="26"/>
-          <w:szCs w:val="26"/>
-        </w:rPr>
-        <w:t>6</w:t>
-      </w:r>
-    </w:p>
-    <w:p>
-      <w:pPr>
-        <w:jc w:val="right"/>
-        <w:rPr>
-          <w:rFonts w:ascii="Times New Roman" w:hAnsi="Times New Roman" w:cs="Times New Roman"/>
-          <w:sz w:val="26"/>
-          <w:szCs w:val="26"/>
-        </w:rPr>
-      </w:pPr>
-      <w:r>
-        <w:rPr>
-          <w:rFonts w:ascii="Times New Roman" w:hAnsi="Times New Roman" w:cs="Times New Roman"/>
-          <w:b/>
-          <w:sz w:val="26"/>
-          <w:szCs w:val="26"/>
-        </w:rPr>
-        <w:t>PART V:</w:t>
-      </w:r>
-      <w:r>
-        <w:rPr>
-          <w:rFonts w:ascii="Times New Roman" w:hAnsi="Times New Roman" w:cs="Times New Roman"/>
-          <w:sz w:val="26"/>
-          <w:szCs w:val="26"/>
-        </w:rPr>
-        <w:t xml:space="preserve"> SYSTEM DESIGN</w:t>
-      </w:r>
-      <w:r>
-        <w:rPr>
-          <w:rFonts w:ascii="Times New Roman" w:hAnsi="Times New Roman" w:cs="Times New Roman"/>
-          <w:sz w:val="26"/>
-          <w:szCs w:val="26"/>
-        </w:rPr>
-        <w:t>…</w:t>
-      </w:r>
-      <w:r>
-        <w:rPr>
-          <w:rFonts w:ascii="Times New Roman" w:hAnsi="Times New Roman" w:cs="Times New Roman"/>
-          <w:sz w:val="26"/>
-          <w:szCs w:val="26"/>
-        </w:rPr>
-        <w:t>...</w:t>
-      </w:r>
-      <w:r>
-        <w:rPr>
-          <w:rFonts w:ascii="Times New Roman" w:hAnsi="Times New Roman" w:cs="Times New Roman"/>
-          <w:sz w:val="26"/>
-          <w:szCs w:val="26"/>
-        </w:rPr>
-        <w:t>……………………………</w:t>
-      </w:r>
-      <w:r>
-        <w:rPr>
-          <w:rFonts w:ascii="Times New Roman" w:hAnsi="Times New Roman" w:cs="Times New Roman"/>
-          <w:sz w:val="26"/>
-          <w:szCs w:val="26"/>
-        </w:rPr>
-        <w:t>………………………</w:t>
-      </w:r>
-      <w:r>
-        <w:rPr>
-          <w:rFonts w:ascii="Times New Roman" w:hAnsi="Times New Roman" w:cs="Times New Roman"/>
-          <w:sz w:val="26"/>
-          <w:szCs w:val="26"/>
-        </w:rPr>
-        <w:t>…</w:t>
-      </w:r>
-      <w:r>
-        <w:rPr>
-          <w:rFonts w:ascii="Times New Roman" w:hAnsi="Times New Roman" w:cs="Times New Roman"/>
-          <w:sz w:val="26"/>
-          <w:szCs w:val="26"/>
-        </w:rPr>
-        <w:t>17</w:t>
-      </w:r>
-    </w:p>
-    <w:p>
-      <w:pPr>
-        <w:jc w:val="right"/>
-        <w:rPr>
-          <w:rFonts w:ascii="Times New Roman" w:hAnsi="Times New Roman" w:cs="Times New Roman"/>
-          <w:sz w:val="26"/>
-          <w:szCs w:val="26"/>
-        </w:rPr>
-      </w:pPr>
-      <w:r>
-        <w:rPr>
-          <w:rFonts w:ascii="Times New Roman" w:hAnsi="Times New Roman" w:cs="Times New Roman"/>
-          <w:sz w:val="26"/>
-          <w:szCs w:val="26"/>
-        </w:rPr>
-        <w:t>1.</w:t>
-      </w:r>
-      <w:r>
-        <w:rPr>
-          <w:rFonts w:ascii="Times New Roman" w:hAnsi="Times New Roman" w:cs="Times New Roman"/>
-          <w:sz w:val="26"/>
-          <w:szCs w:val="26"/>
-        </w:rPr>
-        <w:t xml:space="preserve"> Interface design.……………………………………</w:t>
-      </w:r>
-      <w:r>
-        <w:rPr>
-          <w:rFonts w:ascii="Times New Roman" w:hAnsi="Times New Roman" w:cs="Times New Roman"/>
-          <w:sz w:val="26"/>
-          <w:szCs w:val="26"/>
-        </w:rPr>
-        <w:t xml:space="preserve"> ………………</w:t>
-      </w:r>
-      <w:r>
-        <w:rPr>
-          <w:rFonts w:ascii="Times New Roman" w:hAnsi="Times New Roman" w:cs="Times New Roman"/>
-          <w:sz w:val="26"/>
-          <w:szCs w:val="26"/>
-        </w:rPr>
-        <w:t>…</w:t>
-      </w:r>
-      <w:r>
-        <w:rPr>
-          <w:rFonts w:ascii="Times New Roman" w:hAnsi="Times New Roman" w:cs="Times New Roman"/>
-          <w:sz w:val="26"/>
-          <w:szCs w:val="26"/>
-        </w:rPr>
-        <w:t>…………….</w:t>
-      </w:r>
-      <w:r>
-        <w:rPr>
-          <w:rFonts w:ascii="Times New Roman" w:hAnsi="Times New Roman" w:cs="Times New Roman"/>
-          <w:sz w:val="26"/>
-          <w:szCs w:val="26"/>
-        </w:rPr>
-        <w:t>18</w:t>
-      </w:r>
-    </w:p>
-    <w:p>
-      <w:pPr>
-        <w:jc w:val="right"/>
-        <w:rPr>
-          <w:rFonts w:ascii="Times New Roman" w:hAnsi="Times New Roman" w:cs="Times New Roman"/>
-          <w:sz w:val="26"/>
-          <w:szCs w:val="26"/>
-        </w:rPr>
-      </w:pPr>
-      <w:r>
-        <w:rPr>
-          <w:rFonts w:ascii="Times New Roman" w:hAnsi="Times New Roman" w:cs="Times New Roman"/>
-          <w:sz w:val="26"/>
-          <w:szCs w:val="26"/>
-        </w:rPr>
-        <w:t>1.1. Home page</w:t>
-      </w:r>
-      <w:r>
-        <w:rPr>
-          <w:rFonts w:ascii="Times New Roman" w:hAnsi="Times New Roman" w:cs="Times New Roman"/>
-          <w:sz w:val="26"/>
-          <w:szCs w:val="26"/>
-        </w:rPr>
-        <w:t>………………………………………</w:t>
-      </w:r>
-      <w:r>
-        <w:rPr>
-          <w:rFonts w:ascii="Times New Roman" w:hAnsi="Times New Roman" w:cs="Times New Roman"/>
-          <w:sz w:val="26"/>
-          <w:szCs w:val="26"/>
-        </w:rPr>
-        <w:t>………………</w:t>
-      </w:r>
-      <w:r>
-        <w:rPr>
-          <w:rFonts w:ascii="Times New Roman" w:hAnsi="Times New Roman" w:cs="Times New Roman"/>
-          <w:sz w:val="26"/>
-          <w:szCs w:val="26"/>
-        </w:rPr>
-        <w:t>…</w:t>
-      </w:r>
-      <w:r>
-        <w:rPr>
-          <w:rFonts w:ascii="Times New Roman" w:hAnsi="Times New Roman" w:cs="Times New Roman"/>
-          <w:sz w:val="26"/>
-          <w:szCs w:val="26"/>
-        </w:rPr>
-        <w:t>…………</w:t>
-      </w:r>
-      <w:proofErr w:type="gramStart"/>
-      <w:r>
-        <w:rPr>
-          <w:rFonts w:ascii="Times New Roman" w:hAnsi="Times New Roman" w:cs="Times New Roman"/>
-          <w:sz w:val="26"/>
-          <w:szCs w:val="26"/>
-        </w:rPr>
-        <w:t>…..</w:t>
-      </w:r>
-      <w:proofErr w:type="gramEnd"/>
+        <w:t>……………..</w:t>
+      </w:r>
       <w:r>
         <w:rPr>
           <w:rFonts w:ascii="Times New Roman" w:hAnsi="Times New Roman" w:cs="Times New Roman"/>
@@ -1726,18 +1518,8 @@
           <w:sz w:val="26"/>
           <w:szCs w:val="26"/>
         </w:rPr>
-        <w:t>……………</w:t>
-      </w:r>
-      <w:proofErr w:type="gramStart"/>
-      <w:r>
-        <w:rPr>
-          <w:rFonts w:ascii="Times New Roman" w:hAnsi="Times New Roman" w:cs="Times New Roman"/>
-          <w:sz w:val="26"/>
-          <w:szCs w:val="26"/>
-        </w:rPr>
-        <w:t>…..</w:t>
-      </w:r>
-      <w:proofErr w:type="gramEnd"/>
+        <w:t>………………..</w:t>
+      </w:r>
       <w:r>
         <w:rPr>
           <w:rFonts w:ascii="Times New Roman" w:hAnsi="Times New Roman" w:cs="Times New Roman"/>
@@ -1939,25 +1721,7 @@
           <w:sz w:val="26"/>
           <w:szCs w:val="26"/>
         </w:rPr>
-        <w:t xml:space="preserve">better and </w:t>
-      </w:r>
-      <w:proofErr w:type="spellStart"/>
-      <w:r>
-        <w:rPr>
-          <w:rFonts w:ascii="Times New Roman" w:hAnsi="Times New Roman" w:cs="Times New Roman"/>
-          <w:sz w:val="26"/>
-          <w:szCs w:val="26"/>
-        </w:rPr>
-        <w:t>bertter</w:t>
-      </w:r>
-      <w:proofErr w:type="spellEnd"/>
-      <w:r>
-        <w:rPr>
-          <w:rFonts w:ascii="Times New Roman" w:hAnsi="Times New Roman" w:cs="Times New Roman"/>
-          <w:sz w:val="26"/>
-          <w:szCs w:val="26"/>
-        </w:rPr>
-        <w:t>.</w:t>
+        <w:t>better and bertter.</w:t>
       </w:r>
     </w:p>
     <w:p>
@@ -2289,25 +2053,14 @@
         </w:rPr>
         <w:br/>
       </w:r>
-      <w:proofErr w:type="spellStart"/>
-      <w:r>
-        <w:rPr>
-          <w:rFonts w:ascii="Times New Roman" w:eastAsia="Times New Roman" w:hAnsi="Times New Roman" w:cs="Times New Roman"/>
-          <w:color w:val="222222"/>
-          <w:sz w:val="26"/>
-          <w:szCs w:val="26"/>
-        </w:rPr>
-        <w:t>Website</w:t>
-      </w:r>
-      <w:proofErr w:type="spellEnd"/>
-      <w:r>
-        <w:rPr>
-          <w:rFonts w:ascii="Times New Roman" w:eastAsia="Times New Roman" w:hAnsi="Times New Roman" w:cs="Times New Roman"/>
-          <w:color w:val="222222"/>
-          <w:sz w:val="26"/>
-          <w:szCs w:val="26"/>
-        </w:rPr>
-        <w:t xml:space="preserve"> is built to serve two main objects: Admin (administrator) and Customers with the following functions:</w:t>
+      <w:r>
+        <w:rPr>
+          <w:rFonts w:ascii="Times New Roman" w:eastAsia="Times New Roman" w:hAnsi="Times New Roman" w:cs="Times New Roman"/>
+          <w:color w:val="222222"/>
+          <w:sz w:val="26"/>
+          <w:szCs w:val="26"/>
+        </w:rPr>
+        <w:t>Website is built to serve two main objects: Admin (administrator) and Customers with the following functions:</w:t>
       </w:r>
     </w:p>
     <w:p>
@@ -4700,23 +4453,13 @@
           <w:szCs w:val="26"/>
         </w:rPr>
       </w:pPr>
-      <w:proofErr w:type="spellStart"/>
       <w:r>
         <w:rPr>
           <w:color w:val="000000"/>
           <w:sz w:val="26"/>
           <w:szCs w:val="26"/>
         </w:rPr>
-        <w:t>JavaServer</w:t>
-      </w:r>
-      <w:proofErr w:type="spellEnd"/>
-      <w:r>
-        <w:rPr>
-          <w:color w:val="000000"/>
-          <w:sz w:val="26"/>
-          <w:szCs w:val="26"/>
-        </w:rPr>
-        <w:t xml:space="preserve"> Pages are built on top of the Java Servlets API, so like Servlets, JSP also has access to all the powerful Enterprise Java APIs, including </w:t>
+        <w:t>JavaServer Pages are built on top of the Java Servlets API, so like Servlets, JSP also has access to all the powerful Enterprise Java APIs, including </w:t>
       </w:r>
       <w:r>
         <w:rPr>
@@ -5678,25 +5421,14 @@
           <w:szCs w:val="26"/>
         </w:rPr>
       </w:pPr>
-      <w:proofErr w:type="gramStart"/>
-      <w:r>
-        <w:rPr>
-          <w:rFonts w:ascii="Times New Roman" w:eastAsia="Times New Roman" w:hAnsi="Times New Roman" w:cs="Times New Roman"/>
-          <w:color w:val="222222"/>
-          <w:sz w:val="26"/>
-          <w:szCs w:val="26"/>
-        </w:rPr>
-        <w:t>This requests</w:t>
-      </w:r>
-      <w:proofErr w:type="gramEnd"/>
-      <w:r>
-        <w:rPr>
-          <w:rFonts w:ascii="Times New Roman" w:eastAsia="Times New Roman" w:hAnsi="Times New Roman" w:cs="Times New Roman"/>
-          <w:color w:val="222222"/>
-          <w:sz w:val="26"/>
-          <w:szCs w:val="26"/>
-        </w:rPr>
-        <w:t xml:space="preserve"> is further sent to model layer for data processing, and once the request is processed, it sends back to the controller with required information and displayed accordingly by the view.</w:t>
+      <w:r>
+        <w:rPr>
+          <w:rFonts w:ascii="Times New Roman" w:eastAsia="Times New Roman" w:hAnsi="Times New Roman" w:cs="Times New Roman"/>
+          <w:color w:val="222222"/>
+          <w:sz w:val="26"/>
+          <w:szCs w:val="26"/>
+        </w:rPr>
+        <w:t>This requests is further sent to model layer for data processing, and once the request is processed, it sends back to the controller with required information and displayed accordingly by the view.</w:t>
       </w:r>
     </w:p>
     <w:p>
@@ -5973,79 +5705,7 @@
           <w:sz w:val="26"/>
           <w:szCs w:val="26"/>
         </w:rPr>
-        <w:t xml:space="preserve">There are many interfaces and classes in the Servlet API such as Servlet, </w:t>
-      </w:r>
-      <w:proofErr w:type="spellStart"/>
-      <w:r>
-        <w:rPr>
-          <w:color w:val="000000"/>
-          <w:sz w:val="26"/>
-          <w:szCs w:val="26"/>
-        </w:rPr>
-        <w:t>GenericServlet</w:t>
-      </w:r>
-      <w:proofErr w:type="spellEnd"/>
-      <w:r>
-        <w:rPr>
-          <w:color w:val="000000"/>
-          <w:sz w:val="26"/>
-          <w:szCs w:val="26"/>
-        </w:rPr>
-        <w:t xml:space="preserve">, </w:t>
-      </w:r>
-      <w:proofErr w:type="spellStart"/>
-      <w:r>
-        <w:rPr>
-          <w:color w:val="000000"/>
-          <w:sz w:val="26"/>
-          <w:szCs w:val="26"/>
-        </w:rPr>
-        <w:t>HttpServlet</w:t>
-      </w:r>
-      <w:proofErr w:type="spellEnd"/>
-      <w:r>
-        <w:rPr>
-          <w:color w:val="000000"/>
-          <w:sz w:val="26"/>
-          <w:szCs w:val="26"/>
-        </w:rPr>
-        <w:t xml:space="preserve">, </w:t>
-      </w:r>
-      <w:proofErr w:type="spellStart"/>
-      <w:r>
-        <w:rPr>
-          <w:color w:val="000000"/>
-          <w:sz w:val="26"/>
-          <w:szCs w:val="26"/>
-        </w:rPr>
-        <w:t>ServletRequest</w:t>
-      </w:r>
-      <w:proofErr w:type="spellEnd"/>
-      <w:r>
-        <w:rPr>
-          <w:color w:val="000000"/>
-          <w:sz w:val="26"/>
-          <w:szCs w:val="26"/>
-        </w:rPr>
-        <w:t xml:space="preserve">, </w:t>
-      </w:r>
-      <w:proofErr w:type="spellStart"/>
-      <w:r>
-        <w:rPr>
-          <w:color w:val="000000"/>
-          <w:sz w:val="26"/>
-          <w:szCs w:val="26"/>
-        </w:rPr>
-        <w:t>ServletResponse</w:t>
-      </w:r>
-      <w:proofErr w:type="spellEnd"/>
-      <w:r>
-        <w:rPr>
-          <w:color w:val="000000"/>
-          <w:sz w:val="26"/>
-          <w:szCs w:val="26"/>
-        </w:rPr>
-        <w:t>, etc.</w:t>
+        <w:t>There are many interfaces and classes in the Servlet API such as Servlet, GenericServlet, HttpServlet, ServletRequest, ServletResponse, etc.</w:t>
       </w:r>
     </w:p>
     <w:p>
@@ -7691,7 +7351,7 @@
         <v:path o:extrusionok="f" gradientshapeok="t" o:connecttype="rect"/>
         <o:lock v:ext="edit" aspectratio="t"/>
       </v:shapetype>
-      <v:shape id="_x0000_i1139" type="#_x0000_t75" style="width:11.25pt;height:11.25pt" o:bullet="t">
+      <v:shape id="_x0000_i1026" type="#_x0000_t75" style="width:11.25pt;height:11.25pt" o:bullet="t">
         <v:imagedata r:id="rId1" o:title="msoFA92"/>
       </v:shape>
     </w:pict>

</xml_diff>